<commit_message>
Added and documented DefaultConstructor
</commit_message>
<xml_diff>
--- a/CompanyEmailProjectJustin.docx
+++ b/CompanyEmailProjectJustin.docx
@@ -765,6 +765,1240 @@
               <w:t xml:space="preserve">Notes </w:t>
             </w:r>
           </w:p>
+        </w:tc>
+      </w:tr>
+      <w:tr>
+        <w:tblPrEx>
+          <w:shd w:val="clear" w:color="auto" w:fill="cad2d9"/>
+        </w:tblPrEx>
+        <w:trPr>
+          <w:trHeight w:val="3850" w:hRule="atLeast"/>
+        </w:trPr>
+        <w:tc>
+          <w:tcPr>
+            <w:tcW w:type="dxa" w:w="720"/>
+            <w:tcBorders>
+              <w:top w:val="single" w:color="000000" w:sz="4" w:space="0" w:shadow="0" w:frame="0"/>
+              <w:left w:val="single" w:color="000000" w:sz="4" w:space="0" w:shadow="0" w:frame="0"/>
+              <w:bottom w:val="single" w:color="000000" w:sz="4" w:space="0" w:shadow="0" w:frame="0"/>
+              <w:right w:val="single" w:color="000000" w:sz="4" w:space="0" w:shadow="0" w:frame="0"/>
+            </w:tcBorders>
+            <w:shd w:val="clear" w:color="auto" w:fill="auto"/>
+            <w:tcMar>
+              <w:top w:type="dxa" w:w="80"/>
+              <w:left w:type="dxa" w:w="80"/>
+              <w:bottom w:type="dxa" w:w="80"/>
+              <w:right w:type="dxa" w:w="80"/>
+            </w:tcMar>
+            <w:vAlign w:val="top"/>
+          </w:tcPr>
+          <w:p>
+            <w:pPr>
+              <w:keepNext w:val="0"/>
+              <w:keepLines w:val="0"/>
+              <w:pageBreakBefore w:val="0"/>
+              <w:widowControl w:val="1"/>
+              <w:shd w:val="clear" w:color="auto" w:fill="auto"/>
+              <w:suppressAutoHyphens w:val="0"/>
+              <w:bidi w:val="0"/>
+              <w:spacing w:before="0" w:after="120" w:line="312" w:lineRule="auto"/>
+              <w:ind w:left="0" w:right="0" w:firstLine="0"/>
+              <w:jc w:val="left"/>
+              <w:outlineLvl w:val="9"/>
+              <w:rPr>
+                <w:rtl w:val="0"/>
+              </w:rPr>
+            </w:pPr>
+            <w:r>
+              <w:rPr>
+                <w:rFonts w:ascii="Trebuchet MS" w:cs="Arial Unicode MS" w:hAnsi="Trebuchet MS" w:eastAsia="Arial Unicode MS"/>
+                <w:b w:val="0"/>
+                <w:bCs w:val="0"/>
+                <w:i w:val="0"/>
+                <w:iCs w:val="0"/>
+                <w:caps w:val="0"/>
+                <w:smallCaps w:val="0"/>
+                <w:strike w:val="0"/>
+                <w:dstrike w:val="0"/>
+                <w:outline w:val="0"/>
+                <w:color w:val="5a5a5a"/>
+                <w:spacing w:val="0"/>
+                <w:kern w:val="0"/>
+                <w:position w:val="0"/>
+                <w:sz w:val="22"/>
+                <w:szCs w:val="22"/>
+                <w:u w:val="none" w:color="5a5a5a"/>
+                <w:vertAlign w:val="baseline"/>
+                <w:rtl w:val="0"/>
+              </w:rPr>
+              <w:t>201</w:t>
+            </w:r>
+          </w:p>
+        </w:tc>
+        <w:tc>
+          <w:tcPr>
+            <w:tcW w:type="dxa" w:w="1007"/>
+            <w:tcBorders>
+              <w:top w:val="single" w:color="000000" w:sz="4" w:space="0" w:shadow="0" w:frame="0"/>
+              <w:left w:val="single" w:color="000000" w:sz="4" w:space="0" w:shadow="0" w:frame="0"/>
+              <w:bottom w:val="single" w:color="000000" w:sz="4" w:space="0" w:shadow="0" w:frame="0"/>
+              <w:right w:val="single" w:color="000000" w:sz="4" w:space="0" w:shadow="0" w:frame="0"/>
+            </w:tcBorders>
+            <w:shd w:val="clear" w:color="auto" w:fill="auto"/>
+            <w:tcMar>
+              <w:top w:type="dxa" w:w="80"/>
+              <w:left w:type="dxa" w:w="80"/>
+              <w:bottom w:type="dxa" w:w="80"/>
+              <w:right w:type="dxa" w:w="80"/>
+            </w:tcMar>
+            <w:vAlign w:val="top"/>
+          </w:tcPr>
+          <w:p>
+            <w:pPr>
+              <w:keepNext w:val="0"/>
+              <w:keepLines w:val="0"/>
+              <w:pageBreakBefore w:val="0"/>
+              <w:widowControl w:val="1"/>
+              <w:shd w:val="clear" w:color="auto" w:fill="auto"/>
+              <w:suppressAutoHyphens w:val="0"/>
+              <w:bidi w:val="0"/>
+              <w:spacing w:before="0" w:after="120" w:line="312" w:lineRule="auto"/>
+              <w:ind w:left="0" w:right="0" w:firstLine="0"/>
+              <w:jc w:val="left"/>
+              <w:outlineLvl w:val="9"/>
+              <w:rPr>
+                <w:rtl w:val="0"/>
+              </w:rPr>
+            </w:pPr>
+            <w:r>
+              <w:rPr>
+                <w:rFonts w:ascii="Trebuchet MS" w:cs="Arial Unicode MS" w:hAnsi="Trebuchet MS" w:eastAsia="Arial Unicode MS"/>
+                <w:b w:val="0"/>
+                <w:bCs w:val="0"/>
+                <w:i w:val="0"/>
+                <w:iCs w:val="0"/>
+                <w:caps w:val="0"/>
+                <w:smallCaps w:val="0"/>
+                <w:strike w:val="0"/>
+                <w:dstrike w:val="0"/>
+                <w:outline w:val="0"/>
+                <w:color w:val="5a5a5a"/>
+                <w:spacing w:val="0"/>
+                <w:kern w:val="0"/>
+                <w:position w:val="0"/>
+                <w:sz w:val="22"/>
+                <w:szCs w:val="22"/>
+                <w:u w:val="none" w:color="5a5a5a"/>
+                <w:vertAlign w:val="baseline"/>
+                <w:rtl w:val="0"/>
+              </w:rPr>
+              <w:t>CompanyProject</w:t>
+            </w:r>
+          </w:p>
+        </w:tc>
+        <w:tc>
+          <w:tcPr>
+            <w:tcW w:type="dxa" w:w="1774"/>
+            <w:tcBorders>
+              <w:top w:val="single" w:color="000000" w:sz="4" w:space="0" w:shadow="0" w:frame="0"/>
+              <w:left w:val="single" w:color="000000" w:sz="4" w:space="0" w:shadow="0" w:frame="0"/>
+              <w:bottom w:val="single" w:color="000000" w:sz="4" w:space="0" w:shadow="0" w:frame="0"/>
+              <w:right w:val="single" w:color="000000" w:sz="4" w:space="0" w:shadow="0" w:frame="0"/>
+            </w:tcBorders>
+            <w:shd w:val="clear" w:color="auto" w:fill="auto"/>
+            <w:tcMar>
+              <w:top w:type="dxa" w:w="80"/>
+              <w:left w:type="dxa" w:w="80"/>
+              <w:bottom w:type="dxa" w:w="80"/>
+              <w:right w:type="dxa" w:w="80"/>
+            </w:tcMar>
+            <w:vAlign w:val="top"/>
+          </w:tcPr>
+          <w:p>
+            <w:pPr>
+              <w:keepNext w:val="0"/>
+              <w:keepLines w:val="0"/>
+              <w:pageBreakBefore w:val="0"/>
+              <w:widowControl w:val="1"/>
+              <w:shd w:val="clear" w:color="auto" w:fill="auto"/>
+              <w:suppressAutoHyphens w:val="0"/>
+              <w:bidi w:val="0"/>
+              <w:spacing w:before="0" w:after="120" w:line="312" w:lineRule="auto"/>
+              <w:ind w:left="0" w:right="0" w:firstLine="0"/>
+              <w:jc w:val="left"/>
+              <w:outlineLvl w:val="9"/>
+              <w:rPr>
+                <w:rtl w:val="0"/>
+              </w:rPr>
+            </w:pPr>
+            <w:r>
+              <w:rPr>
+                <w:rFonts w:ascii="Trebuchet MS" w:cs="Arial Unicode MS" w:hAnsi="Trebuchet MS" w:eastAsia="Arial Unicode MS"/>
+                <w:b w:val="0"/>
+                <w:bCs w:val="0"/>
+                <w:i w:val="0"/>
+                <w:iCs w:val="0"/>
+                <w:caps w:val="0"/>
+                <w:smallCaps w:val="0"/>
+                <w:strike w:val="0"/>
+                <w:dstrike w:val="0"/>
+                <w:outline w:val="0"/>
+                <w:color w:val="5a5a5a"/>
+                <w:spacing w:val="0"/>
+                <w:kern w:val="0"/>
+                <w:position w:val="0"/>
+                <w:sz w:val="22"/>
+                <w:szCs w:val="22"/>
+                <w:u w:val="none" w:color="5a5a5a"/>
+                <w:vertAlign w:val="baseline"/>
+                <w:rtl w:val="0"/>
+              </w:rPr>
+              <w:t>Checks if default constructor sets up correctly with array lists initialised</w:t>
+            </w:r>
+          </w:p>
+        </w:tc>
+        <w:tc>
+          <w:tcPr>
+            <w:tcW w:type="dxa" w:w="1448"/>
+            <w:tcBorders>
+              <w:top w:val="single" w:color="000000" w:sz="4" w:space="0" w:shadow="0" w:frame="0"/>
+              <w:left w:val="single" w:color="000000" w:sz="4" w:space="0" w:shadow="0" w:frame="0"/>
+              <w:bottom w:val="single" w:color="000000" w:sz="4" w:space="0" w:shadow="0" w:frame="0"/>
+              <w:right w:val="single" w:color="000000" w:sz="4" w:space="0" w:shadow="0" w:frame="0"/>
+            </w:tcBorders>
+            <w:shd w:val="clear" w:color="auto" w:fill="auto"/>
+            <w:tcMar>
+              <w:top w:type="dxa" w:w="80"/>
+              <w:left w:type="dxa" w:w="80"/>
+              <w:bottom w:type="dxa" w:w="80"/>
+              <w:right w:type="dxa" w:w="80"/>
+            </w:tcMar>
+            <w:vAlign w:val="top"/>
+          </w:tcPr>
+          <w:p>
+            <w:pPr>
+              <w:pStyle w:val="Body"/>
+            </w:pPr>
+            <w:r>
+              <w:rPr>
+                <w:rtl w:val="0"/>
+                <w:lang w:val="en-US"/>
+              </w:rPr>
+              <w:t>New Project Object</w:t>
+            </w:r>
+          </w:p>
+        </w:tc>
+        <w:tc>
+          <w:tcPr>
+            <w:tcW w:type="dxa" w:w="865"/>
+            <w:tcBorders>
+              <w:top w:val="single" w:color="000000" w:sz="4" w:space="0" w:shadow="0" w:frame="0"/>
+              <w:left w:val="single" w:color="000000" w:sz="4" w:space="0" w:shadow="0" w:frame="0"/>
+              <w:bottom w:val="single" w:color="000000" w:sz="4" w:space="0" w:shadow="0" w:frame="0"/>
+              <w:right w:val="single" w:color="000000" w:sz="4" w:space="0" w:shadow="0" w:frame="0"/>
+            </w:tcBorders>
+            <w:shd w:val="clear" w:color="auto" w:fill="auto"/>
+            <w:tcMar>
+              <w:top w:type="dxa" w:w="80"/>
+              <w:left w:type="dxa" w:w="80"/>
+              <w:bottom w:type="dxa" w:w="80"/>
+              <w:right w:type="dxa" w:w="80"/>
+            </w:tcMar>
+            <w:vAlign w:val="top"/>
+          </w:tcPr>
+          <w:p>
+            <w:pPr>
+              <w:keepNext w:val="0"/>
+              <w:keepLines w:val="0"/>
+              <w:pageBreakBefore w:val="0"/>
+              <w:widowControl w:val="1"/>
+              <w:shd w:val="clear" w:color="auto" w:fill="auto"/>
+              <w:suppressAutoHyphens w:val="0"/>
+              <w:bidi w:val="0"/>
+              <w:spacing w:before="0" w:after="120" w:line="312" w:lineRule="auto"/>
+              <w:ind w:left="0" w:right="0" w:firstLine="0"/>
+              <w:jc w:val="left"/>
+              <w:outlineLvl w:val="9"/>
+              <w:rPr>
+                <w:rtl w:val="0"/>
+              </w:rPr>
+            </w:pPr>
+            <w:r>
+              <w:rPr>
+                <w:rFonts w:ascii="Trebuchet MS" w:cs="Arial Unicode MS" w:hAnsi="Trebuchet MS" w:eastAsia="Arial Unicode MS"/>
+                <w:b w:val="0"/>
+                <w:bCs w:val="0"/>
+                <w:i w:val="0"/>
+                <w:iCs w:val="0"/>
+                <w:caps w:val="0"/>
+                <w:smallCaps w:val="0"/>
+                <w:strike w:val="0"/>
+                <w:dstrike w:val="0"/>
+                <w:outline w:val="0"/>
+                <w:color w:val="5a5a5a"/>
+                <w:spacing w:val="0"/>
+                <w:kern w:val="0"/>
+                <w:position w:val="0"/>
+                <w:sz w:val="22"/>
+                <w:szCs w:val="22"/>
+                <w:u w:val="none" w:color="5a5a5a"/>
+                <w:vertAlign w:val="baseline"/>
+                <w:rtl w:val="0"/>
+              </w:rPr>
+              <w:t>N/A</w:t>
+            </w:r>
+          </w:p>
+        </w:tc>
+        <w:tc>
+          <w:tcPr>
+            <w:tcW w:type="dxa" w:w="1420"/>
+            <w:tcBorders>
+              <w:top w:val="single" w:color="000000" w:sz="4" w:space="0" w:shadow="0" w:frame="0"/>
+              <w:left w:val="single" w:color="000000" w:sz="4" w:space="0" w:shadow="0" w:frame="0"/>
+              <w:bottom w:val="single" w:color="000000" w:sz="4" w:space="0" w:shadow="0" w:frame="0"/>
+              <w:right w:val="single" w:color="000000" w:sz="4" w:space="0" w:shadow="0" w:frame="0"/>
+            </w:tcBorders>
+            <w:shd w:val="clear" w:color="auto" w:fill="auto"/>
+            <w:tcMar>
+              <w:top w:type="dxa" w:w="80"/>
+              <w:left w:type="dxa" w:w="80"/>
+              <w:bottom w:type="dxa" w:w="80"/>
+              <w:right w:type="dxa" w:w="80"/>
+            </w:tcMar>
+            <w:vAlign w:val="top"/>
+          </w:tcPr>
+          <w:p>
+            <w:pPr>
+              <w:keepNext w:val="0"/>
+              <w:keepLines w:val="0"/>
+              <w:pageBreakBefore w:val="0"/>
+              <w:widowControl w:val="1"/>
+              <w:shd w:val="clear" w:color="auto" w:fill="auto"/>
+              <w:suppressAutoHyphens w:val="0"/>
+              <w:bidi w:val="0"/>
+              <w:spacing w:before="0" w:after="120" w:line="312" w:lineRule="auto"/>
+              <w:ind w:left="0" w:right="0" w:firstLine="0"/>
+              <w:jc w:val="left"/>
+              <w:outlineLvl w:val="9"/>
+              <w:rPr>
+                <w:rtl w:val="0"/>
+              </w:rPr>
+            </w:pPr>
+            <w:r>
+              <w:rPr>
+                <w:rFonts w:ascii="Trebuchet MS" w:cs="Arial Unicode MS" w:hAnsi="Trebuchet MS" w:eastAsia="Arial Unicode MS"/>
+                <w:b w:val="0"/>
+                <w:bCs w:val="0"/>
+                <w:i w:val="0"/>
+                <w:iCs w:val="0"/>
+                <w:caps w:val="0"/>
+                <w:smallCaps w:val="0"/>
+                <w:strike w:val="0"/>
+                <w:dstrike w:val="0"/>
+                <w:outline w:val="0"/>
+                <w:color w:val="5a5a5a"/>
+                <w:spacing w:val="0"/>
+                <w:kern w:val="0"/>
+                <w:position w:val="0"/>
+                <w:sz w:val="22"/>
+                <w:szCs w:val="22"/>
+                <w:u w:val="none" w:color="5a5a5a"/>
+                <w:vertAlign w:val="baseline"/>
+                <w:rtl w:val="0"/>
+              </w:rPr>
+              <w:t>1 (Int)</w:t>
+            </w:r>
+          </w:p>
+          <w:p>
+            <w:pPr>
+              <w:keepNext w:val="0"/>
+              <w:keepLines w:val="0"/>
+              <w:pageBreakBefore w:val="0"/>
+              <w:widowControl w:val="1"/>
+              <w:shd w:val="clear" w:color="auto" w:fill="auto"/>
+              <w:suppressAutoHyphens w:val="0"/>
+              <w:bidi w:val="0"/>
+              <w:spacing w:before="0" w:after="120" w:line="312" w:lineRule="auto"/>
+              <w:ind w:left="0" w:right="0" w:firstLine="0"/>
+              <w:jc w:val="left"/>
+              <w:outlineLvl w:val="9"/>
+              <w:rPr>
+                <w:rtl w:val="0"/>
+              </w:rPr>
+            </w:pPr>
+            <w:r>
+              <w:rPr>
+                <w:rFonts w:ascii="Trebuchet MS" w:cs="Arial Unicode MS" w:hAnsi="Trebuchet MS" w:eastAsia="Arial Unicode MS"/>
+                <w:b w:val="0"/>
+                <w:bCs w:val="0"/>
+                <w:i w:val="0"/>
+                <w:iCs w:val="0"/>
+                <w:caps w:val="0"/>
+                <w:smallCaps w:val="0"/>
+                <w:strike w:val="0"/>
+                <w:dstrike w:val="0"/>
+                <w:outline w:val="0"/>
+                <w:color w:val="5a5a5a"/>
+                <w:spacing w:val="0"/>
+                <w:kern w:val="0"/>
+                <w:position w:val="0"/>
+                <w:sz w:val="22"/>
+                <w:szCs w:val="22"/>
+                <w:u w:val="none" w:color="5a5a5a"/>
+                <w:vertAlign w:val="baseline"/>
+                <w:rtl w:val="0"/>
+              </w:rPr>
+              <w:t>1 (Int)</w:t>
+            </w:r>
+            <w:r>
+              <w:rPr>
+                <w:rFonts w:ascii="Trebuchet MS" w:cs="Arial Unicode MS" w:hAnsi="Trebuchet MS" w:eastAsia="Arial Unicode MS" w:hint="default"/>
+                <w:b w:val="0"/>
+                <w:bCs w:val="0"/>
+                <w:i w:val="0"/>
+                <w:iCs w:val="0"/>
+                <w:caps w:val="0"/>
+                <w:smallCaps w:val="0"/>
+                <w:strike w:val="0"/>
+                <w:dstrike w:val="0"/>
+                <w:outline w:val="0"/>
+                <w:color w:val="5a5a5a"/>
+                <w:spacing w:val="0"/>
+                <w:kern w:val="0"/>
+                <w:position w:val="0"/>
+                <w:sz w:val="22"/>
+                <w:szCs w:val="22"/>
+                <w:u w:val="none" w:color="5a5a5a"/>
+                <w:vertAlign w:val="baseline"/>
+                <w:rtl w:val="0"/>
+              </w:rPr>
+              <w:br w:type="textWrapping"/>
+              <w:t>“</w:t>
+            </w:r>
+            <w:r>
+              <w:rPr>
+                <w:rFonts w:ascii="Trebuchet MS" w:cs="Arial Unicode MS" w:hAnsi="Trebuchet MS" w:eastAsia="Arial Unicode MS"/>
+                <w:b w:val="0"/>
+                <w:bCs w:val="0"/>
+                <w:i w:val="0"/>
+                <w:iCs w:val="0"/>
+                <w:caps w:val="0"/>
+                <w:smallCaps w:val="0"/>
+                <w:strike w:val="0"/>
+                <w:dstrike w:val="0"/>
+                <w:outline w:val="0"/>
+                <w:color w:val="5a5a5a"/>
+                <w:spacing w:val="0"/>
+                <w:kern w:val="0"/>
+                <w:position w:val="0"/>
+                <w:sz w:val="22"/>
+                <w:szCs w:val="22"/>
+                <w:u w:val="none" w:color="5a5a5a"/>
+                <w:vertAlign w:val="baseline"/>
+                <w:rtl w:val="0"/>
+              </w:rPr>
+              <w:t>New Project</w:t>
+            </w:r>
+            <w:r>
+              <w:rPr>
+                <w:rFonts w:ascii="Trebuchet MS" w:cs="Arial Unicode MS" w:hAnsi="Trebuchet MS" w:eastAsia="Arial Unicode MS" w:hint="default"/>
+                <w:b w:val="0"/>
+                <w:bCs w:val="0"/>
+                <w:i w:val="0"/>
+                <w:iCs w:val="0"/>
+                <w:caps w:val="0"/>
+                <w:smallCaps w:val="0"/>
+                <w:strike w:val="0"/>
+                <w:dstrike w:val="0"/>
+                <w:outline w:val="0"/>
+                <w:color w:val="5a5a5a"/>
+                <w:spacing w:val="0"/>
+                <w:kern w:val="0"/>
+                <w:position w:val="0"/>
+                <w:sz w:val="22"/>
+                <w:szCs w:val="22"/>
+                <w:u w:val="none" w:color="5a5a5a"/>
+                <w:vertAlign w:val="baseline"/>
+                <w:rtl w:val="0"/>
+              </w:rPr>
+              <w:t xml:space="preserve">” </w:t>
+            </w:r>
+            <w:r>
+              <w:rPr>
+                <w:rFonts w:ascii="Trebuchet MS" w:cs="Arial Unicode MS" w:hAnsi="Trebuchet MS" w:eastAsia="Arial Unicode MS"/>
+                <w:b w:val="0"/>
+                <w:bCs w:val="0"/>
+                <w:i w:val="0"/>
+                <w:iCs w:val="0"/>
+                <w:caps w:val="0"/>
+                <w:smallCaps w:val="0"/>
+                <w:strike w:val="0"/>
+                <w:dstrike w:val="0"/>
+                <w:outline w:val="0"/>
+                <w:color w:val="5a5a5a"/>
+                <w:spacing w:val="0"/>
+                <w:kern w:val="0"/>
+                <w:position w:val="0"/>
+                <w:sz w:val="22"/>
+                <w:szCs w:val="22"/>
+                <w:u w:val="none" w:color="5a5a5a"/>
+                <w:vertAlign w:val="baseline"/>
+                <w:rtl w:val="0"/>
+              </w:rPr>
+              <w:t>(String)</w:t>
+            </w:r>
+          </w:p>
+          <w:p>
+            <w:pPr>
+              <w:keepNext w:val="0"/>
+              <w:keepLines w:val="0"/>
+              <w:pageBreakBefore w:val="0"/>
+              <w:widowControl w:val="1"/>
+              <w:shd w:val="clear" w:color="auto" w:fill="auto"/>
+              <w:suppressAutoHyphens w:val="0"/>
+              <w:bidi w:val="0"/>
+              <w:spacing w:before="0" w:after="120" w:line="312" w:lineRule="auto"/>
+              <w:ind w:left="0" w:right="0" w:firstLine="0"/>
+              <w:jc w:val="left"/>
+              <w:outlineLvl w:val="9"/>
+              <w:rPr>
+                <w:rtl w:val="0"/>
+              </w:rPr>
+            </w:pPr>
+            <w:r>
+              <w:rPr>
+                <w:rFonts w:ascii="Trebuchet MS" w:cs="Arial Unicode MS" w:hAnsi="Trebuchet MS" w:eastAsia="Arial Unicode MS"/>
+                <w:b w:val="0"/>
+                <w:bCs w:val="0"/>
+                <w:i w:val="0"/>
+                <w:iCs w:val="0"/>
+                <w:caps w:val="0"/>
+                <w:smallCaps w:val="0"/>
+                <w:strike w:val="0"/>
+                <w:dstrike w:val="0"/>
+                <w:outline w:val="0"/>
+                <w:color w:val="5a5a5a"/>
+                <w:spacing w:val="0"/>
+                <w:kern w:val="0"/>
+                <w:position w:val="0"/>
+                <w:sz w:val="22"/>
+                <w:szCs w:val="22"/>
+                <w:u w:val="none" w:color="5a5a5a"/>
+                <w:vertAlign w:val="baseline"/>
+                <w:rtl w:val="0"/>
+              </w:rPr>
+              <w:t>True (Boolean)</w:t>
+            </w:r>
+          </w:p>
+          <w:p>
+            <w:pPr>
+              <w:keepNext w:val="0"/>
+              <w:keepLines w:val="0"/>
+              <w:pageBreakBefore w:val="0"/>
+              <w:widowControl w:val="1"/>
+              <w:shd w:val="clear" w:color="auto" w:fill="auto"/>
+              <w:suppressAutoHyphens w:val="0"/>
+              <w:bidi w:val="0"/>
+              <w:spacing w:before="0" w:after="120" w:line="312" w:lineRule="auto"/>
+              <w:ind w:left="0" w:right="0" w:firstLine="0"/>
+              <w:jc w:val="left"/>
+              <w:outlineLvl w:val="9"/>
+              <w:rPr>
+                <w:rtl w:val="0"/>
+              </w:rPr>
+            </w:pPr>
+            <w:r>
+              <w:rPr>
+                <w:rFonts w:ascii="Trebuchet MS" w:cs="Arial Unicode MS" w:hAnsi="Trebuchet MS" w:eastAsia="Arial Unicode MS"/>
+                <w:b w:val="0"/>
+                <w:bCs w:val="0"/>
+                <w:i w:val="0"/>
+                <w:iCs w:val="0"/>
+                <w:caps w:val="0"/>
+                <w:smallCaps w:val="0"/>
+                <w:strike w:val="0"/>
+                <w:dstrike w:val="0"/>
+                <w:outline w:val="0"/>
+                <w:color w:val="5a5a5a"/>
+                <w:spacing w:val="0"/>
+                <w:kern w:val="0"/>
+                <w:position w:val="0"/>
+                <w:sz w:val="22"/>
+                <w:szCs w:val="22"/>
+                <w:u w:val="none" w:color="5a5a5a"/>
+                <w:vertAlign w:val="baseline"/>
+                <w:rtl w:val="0"/>
+              </w:rPr>
+              <w:t>0 (Int)</w:t>
+            </w:r>
+          </w:p>
+          <w:p>
+            <w:pPr>
+              <w:keepNext w:val="0"/>
+              <w:keepLines w:val="0"/>
+              <w:pageBreakBefore w:val="0"/>
+              <w:widowControl w:val="1"/>
+              <w:shd w:val="clear" w:color="auto" w:fill="auto"/>
+              <w:suppressAutoHyphens w:val="0"/>
+              <w:bidi w:val="0"/>
+              <w:spacing w:before="0" w:after="120" w:line="312" w:lineRule="auto"/>
+              <w:ind w:left="0" w:right="0" w:firstLine="0"/>
+              <w:jc w:val="left"/>
+              <w:outlineLvl w:val="9"/>
+              <w:rPr>
+                <w:rtl w:val="0"/>
+              </w:rPr>
+            </w:pPr>
+            <w:r>
+              <w:rPr>
+                <w:rFonts w:ascii="Trebuchet MS" w:cs="Arial Unicode MS" w:hAnsi="Trebuchet MS" w:eastAsia="Arial Unicode MS"/>
+                <w:b w:val="0"/>
+                <w:bCs w:val="0"/>
+                <w:i w:val="0"/>
+                <w:iCs w:val="0"/>
+                <w:caps w:val="0"/>
+                <w:smallCaps w:val="0"/>
+                <w:strike w:val="0"/>
+                <w:dstrike w:val="0"/>
+                <w:outline w:val="0"/>
+                <w:color w:val="5a5a5a"/>
+                <w:spacing w:val="0"/>
+                <w:kern w:val="0"/>
+                <w:position w:val="0"/>
+                <w:sz w:val="22"/>
+                <w:szCs w:val="22"/>
+                <w:u w:val="none" w:color="5a5a5a"/>
+                <w:vertAlign w:val="baseline"/>
+                <w:rtl w:val="0"/>
+              </w:rPr>
+              <w:t>0 (Int)</w:t>
+            </w:r>
+            <w:r>
+              <w:rPr>
+                <w:rFonts w:ascii="Trebuchet MS" w:cs="Arial Unicode MS" w:hAnsi="Trebuchet MS" w:eastAsia="Arial Unicode MS" w:hint="default"/>
+                <w:b w:val="0"/>
+                <w:bCs w:val="0"/>
+                <w:i w:val="0"/>
+                <w:iCs w:val="0"/>
+                <w:caps w:val="0"/>
+                <w:smallCaps w:val="0"/>
+                <w:strike w:val="0"/>
+                <w:dstrike w:val="0"/>
+                <w:outline w:val="0"/>
+                <w:color w:val="5a5a5a"/>
+                <w:spacing w:val="0"/>
+                <w:kern w:val="0"/>
+                <w:position w:val="0"/>
+                <w:sz w:val="22"/>
+                <w:szCs w:val="22"/>
+                <w:u w:val="none" w:color="5a5a5a"/>
+                <w:vertAlign w:val="baseline"/>
+                <w:rtl w:val="0"/>
+              </w:rPr>
+              <w:br w:type="textWrapping"/>
+            </w:r>
+          </w:p>
+        </w:tc>
+        <w:tc>
+          <w:tcPr>
+            <w:tcW w:type="dxa" w:w="1035"/>
+            <w:tcBorders>
+              <w:top w:val="single" w:color="000000" w:sz="4" w:space="0" w:shadow="0" w:frame="0"/>
+              <w:left w:val="single" w:color="000000" w:sz="4" w:space="0" w:shadow="0" w:frame="0"/>
+              <w:bottom w:val="single" w:color="000000" w:sz="4" w:space="0" w:shadow="0" w:frame="0"/>
+              <w:right w:val="single" w:color="000000" w:sz="4" w:space="0" w:shadow="0" w:frame="0"/>
+            </w:tcBorders>
+            <w:shd w:val="clear" w:color="auto" w:fill="auto"/>
+            <w:tcMar>
+              <w:top w:type="dxa" w:w="80"/>
+              <w:left w:type="dxa" w:w="80"/>
+              <w:bottom w:type="dxa" w:w="80"/>
+              <w:right w:type="dxa" w:w="80"/>
+            </w:tcMar>
+            <w:vAlign w:val="top"/>
+          </w:tcPr>
+          <w:p>
+            <w:pPr>
+              <w:keepNext w:val="0"/>
+              <w:keepLines w:val="0"/>
+              <w:pageBreakBefore w:val="0"/>
+              <w:widowControl w:val="1"/>
+              <w:shd w:val="clear" w:color="auto" w:fill="auto"/>
+              <w:suppressAutoHyphens w:val="0"/>
+              <w:bidi w:val="0"/>
+              <w:spacing w:before="0" w:after="120" w:line="312" w:lineRule="auto"/>
+              <w:ind w:left="0" w:right="0" w:firstLine="0"/>
+              <w:jc w:val="left"/>
+              <w:outlineLvl w:val="9"/>
+              <w:rPr>
+                <w:rtl w:val="0"/>
+              </w:rPr>
+            </w:pPr>
+            <w:r>
+              <w:rPr>
+                <w:rFonts w:ascii="Trebuchet MS" w:cs="Arial Unicode MS" w:hAnsi="Trebuchet MS" w:eastAsia="Arial Unicode MS"/>
+                <w:b w:val="0"/>
+                <w:bCs w:val="0"/>
+                <w:i w:val="0"/>
+                <w:iCs w:val="0"/>
+                <w:caps w:val="0"/>
+                <w:smallCaps w:val="0"/>
+                <w:strike w:val="0"/>
+                <w:dstrike w:val="0"/>
+                <w:outline w:val="0"/>
+                <w:color w:val="5a5a5a"/>
+                <w:spacing w:val="0"/>
+                <w:kern w:val="0"/>
+                <w:position w:val="0"/>
+                <w:sz w:val="22"/>
+                <w:szCs w:val="22"/>
+                <w:u w:val="none" w:color="5a5a5a"/>
+                <w:vertAlign w:val="baseline"/>
+                <w:rtl w:val="0"/>
+              </w:rPr>
+              <w:t>1 (Int)</w:t>
+            </w:r>
+          </w:p>
+          <w:p>
+            <w:pPr>
+              <w:keepNext w:val="0"/>
+              <w:keepLines w:val="0"/>
+              <w:pageBreakBefore w:val="0"/>
+              <w:widowControl w:val="1"/>
+              <w:shd w:val="clear" w:color="auto" w:fill="auto"/>
+              <w:suppressAutoHyphens w:val="0"/>
+              <w:bidi w:val="0"/>
+              <w:spacing w:before="0" w:after="120" w:line="312" w:lineRule="auto"/>
+              <w:ind w:left="0" w:right="0" w:firstLine="0"/>
+              <w:jc w:val="left"/>
+              <w:outlineLvl w:val="9"/>
+              <w:rPr>
+                <w:rtl w:val="0"/>
+              </w:rPr>
+            </w:pPr>
+            <w:r>
+              <w:rPr>
+                <w:rFonts w:ascii="Trebuchet MS" w:cs="Arial Unicode MS" w:hAnsi="Trebuchet MS" w:eastAsia="Arial Unicode MS"/>
+                <w:b w:val="0"/>
+                <w:bCs w:val="0"/>
+                <w:i w:val="0"/>
+                <w:iCs w:val="0"/>
+                <w:caps w:val="0"/>
+                <w:smallCaps w:val="0"/>
+                <w:strike w:val="0"/>
+                <w:dstrike w:val="0"/>
+                <w:outline w:val="0"/>
+                <w:color w:val="5a5a5a"/>
+                <w:spacing w:val="0"/>
+                <w:kern w:val="0"/>
+                <w:position w:val="0"/>
+                <w:sz w:val="22"/>
+                <w:szCs w:val="22"/>
+                <w:u w:val="none" w:color="5a5a5a"/>
+                <w:vertAlign w:val="baseline"/>
+                <w:rtl w:val="0"/>
+              </w:rPr>
+              <w:t>1 (Int)</w:t>
+            </w:r>
+            <w:r>
+              <w:rPr>
+                <w:rFonts w:ascii="Trebuchet MS" w:cs="Arial Unicode MS" w:hAnsi="Trebuchet MS" w:eastAsia="Arial Unicode MS" w:hint="default"/>
+                <w:b w:val="0"/>
+                <w:bCs w:val="0"/>
+                <w:i w:val="0"/>
+                <w:iCs w:val="0"/>
+                <w:caps w:val="0"/>
+                <w:smallCaps w:val="0"/>
+                <w:strike w:val="0"/>
+                <w:dstrike w:val="0"/>
+                <w:outline w:val="0"/>
+                <w:color w:val="5a5a5a"/>
+                <w:spacing w:val="0"/>
+                <w:kern w:val="0"/>
+                <w:position w:val="0"/>
+                <w:sz w:val="22"/>
+                <w:szCs w:val="22"/>
+                <w:u w:val="none" w:color="5a5a5a"/>
+                <w:vertAlign w:val="baseline"/>
+                <w:rtl w:val="0"/>
+              </w:rPr>
+              <w:br w:type="textWrapping"/>
+              <w:t>“</w:t>
+            </w:r>
+            <w:r>
+              <w:rPr>
+                <w:rFonts w:ascii="Trebuchet MS" w:cs="Arial Unicode MS" w:hAnsi="Trebuchet MS" w:eastAsia="Arial Unicode MS"/>
+                <w:b w:val="0"/>
+                <w:bCs w:val="0"/>
+                <w:i w:val="0"/>
+                <w:iCs w:val="0"/>
+                <w:caps w:val="0"/>
+                <w:smallCaps w:val="0"/>
+                <w:strike w:val="0"/>
+                <w:dstrike w:val="0"/>
+                <w:outline w:val="0"/>
+                <w:color w:val="5a5a5a"/>
+                <w:spacing w:val="0"/>
+                <w:kern w:val="0"/>
+                <w:position w:val="0"/>
+                <w:sz w:val="22"/>
+                <w:szCs w:val="22"/>
+                <w:u w:val="none" w:color="5a5a5a"/>
+                <w:vertAlign w:val="baseline"/>
+                <w:rtl w:val="0"/>
+              </w:rPr>
+              <w:t>New Project</w:t>
+            </w:r>
+            <w:r>
+              <w:rPr>
+                <w:rFonts w:ascii="Trebuchet MS" w:cs="Arial Unicode MS" w:hAnsi="Trebuchet MS" w:eastAsia="Arial Unicode MS" w:hint="default"/>
+                <w:b w:val="0"/>
+                <w:bCs w:val="0"/>
+                <w:i w:val="0"/>
+                <w:iCs w:val="0"/>
+                <w:caps w:val="0"/>
+                <w:smallCaps w:val="0"/>
+                <w:strike w:val="0"/>
+                <w:dstrike w:val="0"/>
+                <w:outline w:val="0"/>
+                <w:color w:val="5a5a5a"/>
+                <w:spacing w:val="0"/>
+                <w:kern w:val="0"/>
+                <w:position w:val="0"/>
+                <w:sz w:val="22"/>
+                <w:szCs w:val="22"/>
+                <w:u w:val="none" w:color="5a5a5a"/>
+                <w:vertAlign w:val="baseline"/>
+                <w:rtl w:val="0"/>
+              </w:rPr>
+              <w:t xml:space="preserve">” </w:t>
+            </w:r>
+            <w:r>
+              <w:rPr>
+                <w:rFonts w:ascii="Trebuchet MS" w:cs="Arial Unicode MS" w:hAnsi="Trebuchet MS" w:eastAsia="Arial Unicode MS"/>
+                <w:b w:val="0"/>
+                <w:bCs w:val="0"/>
+                <w:i w:val="0"/>
+                <w:iCs w:val="0"/>
+                <w:caps w:val="0"/>
+                <w:smallCaps w:val="0"/>
+                <w:strike w:val="0"/>
+                <w:dstrike w:val="0"/>
+                <w:outline w:val="0"/>
+                <w:color w:val="5a5a5a"/>
+                <w:spacing w:val="0"/>
+                <w:kern w:val="0"/>
+                <w:position w:val="0"/>
+                <w:sz w:val="22"/>
+                <w:szCs w:val="22"/>
+                <w:u w:val="none" w:color="5a5a5a"/>
+                <w:vertAlign w:val="baseline"/>
+                <w:rtl w:val="0"/>
+              </w:rPr>
+              <w:t>(String)</w:t>
+            </w:r>
+          </w:p>
+          <w:p>
+            <w:pPr>
+              <w:keepNext w:val="0"/>
+              <w:keepLines w:val="0"/>
+              <w:pageBreakBefore w:val="0"/>
+              <w:widowControl w:val="1"/>
+              <w:shd w:val="clear" w:color="auto" w:fill="auto"/>
+              <w:suppressAutoHyphens w:val="0"/>
+              <w:bidi w:val="0"/>
+              <w:spacing w:before="0" w:after="120" w:line="312" w:lineRule="auto"/>
+              <w:ind w:left="0" w:right="0" w:firstLine="0"/>
+              <w:jc w:val="left"/>
+              <w:outlineLvl w:val="9"/>
+              <w:rPr>
+                <w:rtl w:val="0"/>
+              </w:rPr>
+            </w:pPr>
+            <w:r>
+              <w:rPr>
+                <w:rFonts w:ascii="Trebuchet MS" w:cs="Arial Unicode MS" w:hAnsi="Trebuchet MS" w:eastAsia="Arial Unicode MS"/>
+                <w:b w:val="0"/>
+                <w:bCs w:val="0"/>
+                <w:i w:val="0"/>
+                <w:iCs w:val="0"/>
+                <w:caps w:val="0"/>
+                <w:smallCaps w:val="0"/>
+                <w:strike w:val="0"/>
+                <w:dstrike w:val="0"/>
+                <w:outline w:val="0"/>
+                <w:color w:val="5a5a5a"/>
+                <w:spacing w:val="0"/>
+                <w:kern w:val="0"/>
+                <w:position w:val="0"/>
+                <w:sz w:val="22"/>
+                <w:szCs w:val="22"/>
+                <w:u w:val="none" w:color="5a5a5a"/>
+                <w:vertAlign w:val="baseline"/>
+                <w:rtl w:val="0"/>
+              </w:rPr>
+              <w:t>True (Boolean)</w:t>
+            </w:r>
+          </w:p>
+          <w:p>
+            <w:pPr>
+              <w:keepNext w:val="0"/>
+              <w:keepLines w:val="0"/>
+              <w:pageBreakBefore w:val="0"/>
+              <w:widowControl w:val="1"/>
+              <w:shd w:val="clear" w:color="auto" w:fill="auto"/>
+              <w:suppressAutoHyphens w:val="0"/>
+              <w:bidi w:val="0"/>
+              <w:spacing w:before="0" w:after="120" w:line="312" w:lineRule="auto"/>
+              <w:ind w:left="0" w:right="0" w:firstLine="0"/>
+              <w:jc w:val="left"/>
+              <w:outlineLvl w:val="9"/>
+              <w:rPr>
+                <w:rtl w:val="0"/>
+              </w:rPr>
+            </w:pPr>
+            <w:r>
+              <w:rPr>
+                <w:rFonts w:ascii="Trebuchet MS" w:cs="Arial Unicode MS" w:hAnsi="Trebuchet MS" w:eastAsia="Arial Unicode MS"/>
+                <w:b w:val="0"/>
+                <w:bCs w:val="0"/>
+                <w:i w:val="0"/>
+                <w:iCs w:val="0"/>
+                <w:caps w:val="0"/>
+                <w:smallCaps w:val="0"/>
+                <w:strike w:val="0"/>
+                <w:dstrike w:val="0"/>
+                <w:outline w:val="0"/>
+                <w:color w:val="5a5a5a"/>
+                <w:spacing w:val="0"/>
+                <w:kern w:val="0"/>
+                <w:position w:val="0"/>
+                <w:sz w:val="22"/>
+                <w:szCs w:val="22"/>
+                <w:u w:val="none" w:color="5a5a5a"/>
+                <w:vertAlign w:val="baseline"/>
+                <w:rtl w:val="0"/>
+              </w:rPr>
+              <w:t>1 (Int)</w:t>
+            </w:r>
+          </w:p>
+          <w:p>
+            <w:pPr>
+              <w:keepNext w:val="0"/>
+              <w:keepLines w:val="0"/>
+              <w:pageBreakBefore w:val="0"/>
+              <w:widowControl w:val="1"/>
+              <w:shd w:val="clear" w:color="auto" w:fill="auto"/>
+              <w:suppressAutoHyphens w:val="0"/>
+              <w:bidi w:val="0"/>
+              <w:spacing w:before="0" w:after="120" w:line="312" w:lineRule="auto"/>
+              <w:ind w:left="0" w:right="0" w:firstLine="0"/>
+              <w:jc w:val="left"/>
+              <w:outlineLvl w:val="9"/>
+              <w:rPr>
+                <w:rtl w:val="0"/>
+              </w:rPr>
+            </w:pPr>
+            <w:r>
+              <w:rPr>
+                <w:rFonts w:ascii="Trebuchet MS" w:cs="Arial Unicode MS" w:hAnsi="Trebuchet MS" w:eastAsia="Arial Unicode MS"/>
+                <w:b w:val="0"/>
+                <w:bCs w:val="0"/>
+                <w:i w:val="0"/>
+                <w:iCs w:val="0"/>
+                <w:caps w:val="0"/>
+                <w:smallCaps w:val="0"/>
+                <w:strike w:val="0"/>
+                <w:dstrike w:val="0"/>
+                <w:outline w:val="0"/>
+                <w:color w:val="5a5a5a"/>
+                <w:spacing w:val="0"/>
+                <w:kern w:val="0"/>
+                <w:position w:val="0"/>
+                <w:sz w:val="22"/>
+                <w:szCs w:val="22"/>
+                <w:u w:val="none" w:color="5a5a5a"/>
+                <w:vertAlign w:val="baseline"/>
+                <w:rtl w:val="0"/>
+              </w:rPr>
+              <w:t>1 (Int)</w:t>
+            </w:r>
+            <w:r>
+              <w:rPr>
+                <w:rFonts w:ascii="Trebuchet MS" w:cs="Arial Unicode MS" w:hAnsi="Trebuchet MS" w:eastAsia="Arial Unicode MS" w:hint="default"/>
+                <w:b w:val="0"/>
+                <w:bCs w:val="0"/>
+                <w:i w:val="0"/>
+                <w:iCs w:val="0"/>
+                <w:caps w:val="0"/>
+                <w:smallCaps w:val="0"/>
+                <w:strike w:val="0"/>
+                <w:dstrike w:val="0"/>
+                <w:outline w:val="0"/>
+                <w:color w:val="5a5a5a"/>
+                <w:spacing w:val="0"/>
+                <w:kern w:val="0"/>
+                <w:position w:val="0"/>
+                <w:sz w:val="22"/>
+                <w:szCs w:val="22"/>
+                <w:u w:val="none" w:color="5a5a5a"/>
+                <w:vertAlign w:val="baseline"/>
+                <w:rtl w:val="0"/>
+              </w:rPr>
+              <w:br w:type="textWrapping"/>
+            </w:r>
+          </w:p>
+        </w:tc>
+        <w:tc>
+          <w:tcPr>
+            <w:tcW w:type="dxa" w:w="1137"/>
+            <w:tcBorders>
+              <w:top w:val="single" w:color="000000" w:sz="4" w:space="0" w:shadow="0" w:frame="0"/>
+              <w:left w:val="single" w:color="000000" w:sz="4" w:space="0" w:shadow="0" w:frame="0"/>
+              <w:bottom w:val="single" w:color="000000" w:sz="4" w:space="0" w:shadow="0" w:frame="0"/>
+              <w:right w:val="single" w:color="000000" w:sz="4" w:space="0" w:shadow="0" w:frame="0"/>
+            </w:tcBorders>
+            <w:shd w:val="clear" w:color="auto" w:fill="auto"/>
+            <w:tcMar>
+              <w:top w:type="dxa" w:w="80"/>
+              <w:left w:type="dxa" w:w="80"/>
+              <w:bottom w:type="dxa" w:w="80"/>
+              <w:right w:type="dxa" w:w="80"/>
+            </w:tcMar>
+            <w:vAlign w:val="top"/>
+          </w:tcPr>
+          <w:p>
+            <w:pPr>
+              <w:keepNext w:val="0"/>
+              <w:keepLines w:val="0"/>
+              <w:pageBreakBefore w:val="0"/>
+              <w:widowControl w:val="1"/>
+              <w:shd w:val="clear" w:color="auto" w:fill="auto"/>
+              <w:suppressAutoHyphens w:val="0"/>
+              <w:bidi w:val="0"/>
+              <w:spacing w:before="0" w:after="120" w:line="312" w:lineRule="auto"/>
+              <w:ind w:left="0" w:right="0" w:firstLine="0"/>
+              <w:jc w:val="left"/>
+              <w:outlineLvl w:val="9"/>
+              <w:rPr>
+                <w:rtl w:val="0"/>
+              </w:rPr>
+            </w:pPr>
+            <w:r>
+              <w:rPr>
+                <w:rFonts w:ascii="Trebuchet MS" w:cs="Arial Unicode MS" w:hAnsi="Trebuchet MS" w:eastAsia="Arial Unicode MS"/>
+                <w:b w:val="0"/>
+                <w:bCs w:val="0"/>
+                <w:i w:val="0"/>
+                <w:iCs w:val="0"/>
+                <w:caps w:val="0"/>
+                <w:smallCaps w:val="0"/>
+                <w:strike w:val="0"/>
+                <w:dstrike w:val="0"/>
+                <w:outline w:val="0"/>
+                <w:color w:val="5a5a5a"/>
+                <w:spacing w:val="0"/>
+                <w:kern w:val="0"/>
+                <w:position w:val="0"/>
+                <w:sz w:val="22"/>
+                <w:szCs w:val="22"/>
+                <w:u w:val="none" w:color="5a5a5a"/>
+                <w:vertAlign w:val="baseline"/>
+                <w:rtl w:val="0"/>
+              </w:rPr>
+              <w:t>Justin Ng</w:t>
+            </w:r>
+          </w:p>
+        </w:tc>
+        <w:tc>
+          <w:tcPr>
+            <w:tcW w:type="dxa" w:w="1804"/>
+            <w:tcBorders>
+              <w:top w:val="single" w:color="000000" w:sz="4" w:space="0" w:shadow="0" w:frame="0"/>
+              <w:left w:val="single" w:color="000000" w:sz="4" w:space="0" w:shadow="0" w:frame="0"/>
+              <w:bottom w:val="single" w:color="000000" w:sz="4" w:space="0" w:shadow="0" w:frame="0"/>
+              <w:right w:val="single" w:color="000000" w:sz="4" w:space="0" w:shadow="0" w:frame="0"/>
+            </w:tcBorders>
+            <w:shd w:val="clear" w:color="auto" w:fill="auto"/>
+            <w:tcMar>
+              <w:top w:type="dxa" w:w="80"/>
+              <w:left w:type="dxa" w:w="80"/>
+              <w:bottom w:type="dxa" w:w="80"/>
+              <w:right w:type="dxa" w:w="80"/>
+            </w:tcMar>
+            <w:vAlign w:val="top"/>
+          </w:tcPr>
+          <w:p>
+            <w:pPr>
+              <w:pStyle w:val="Body"/>
+            </w:pPr>
+            <w:r>
+              <w:rPr>
+                <w:rtl w:val="0"/>
+                <w:lang w:val="en-US"/>
+              </w:rPr>
+              <w:t xml:space="preserve">Specification Document </w:t>
+            </w:r>
+            <w:r>
+              <w:rPr>
+                <w:rtl w:val="0"/>
+                <w:lang w:val="en-US"/>
+              </w:rPr>
+              <w:t xml:space="preserve">– </w:t>
+            </w:r>
+            <w:r>
+              <w:rPr>
+                <w:rtl w:val="0"/>
+                <w:lang w:val="en-US"/>
+              </w:rPr>
+              <w:t>Class Document</w:t>
+            </w:r>
+            <w:r>
+              <w:rPr/>
+            </w:r>
+          </w:p>
+        </w:tc>
+        <w:tc>
+          <w:tcPr>
+            <w:tcW w:type="dxa" w:w="641"/>
+            <w:tcBorders>
+              <w:top w:val="single" w:color="000000" w:sz="4" w:space="0" w:shadow="0" w:frame="0"/>
+              <w:left w:val="single" w:color="000000" w:sz="4" w:space="0" w:shadow="0" w:frame="0"/>
+              <w:bottom w:val="single" w:color="000000" w:sz="4" w:space="0" w:shadow="0" w:frame="0"/>
+              <w:right w:val="single" w:color="000000" w:sz="4" w:space="0" w:shadow="0" w:frame="0"/>
+            </w:tcBorders>
+            <w:shd w:val="clear" w:color="auto" w:fill="auto"/>
+            <w:tcMar>
+              <w:top w:type="dxa" w:w="80"/>
+              <w:left w:type="dxa" w:w="80"/>
+              <w:bottom w:type="dxa" w:w="80"/>
+              <w:right w:type="dxa" w:w="80"/>
+            </w:tcMar>
+            <w:vAlign w:val="top"/>
+          </w:tcPr>
+          <w:p>
+            <w:pPr>
+              <w:keepNext w:val="0"/>
+              <w:keepLines w:val="0"/>
+              <w:pageBreakBefore w:val="0"/>
+              <w:widowControl w:val="1"/>
+              <w:shd w:val="clear" w:color="auto" w:fill="auto"/>
+              <w:suppressAutoHyphens w:val="0"/>
+              <w:bidi w:val="0"/>
+              <w:spacing w:before="0" w:after="120" w:line="312" w:lineRule="auto"/>
+              <w:ind w:left="0" w:right="0" w:firstLine="0"/>
+              <w:jc w:val="left"/>
+              <w:outlineLvl w:val="9"/>
+              <w:rPr>
+                <w:rtl w:val="0"/>
+              </w:rPr>
+            </w:pPr>
+            <w:r>
+              <w:rPr>
+                <w:rFonts w:ascii="Trebuchet MS" w:cs="Arial Unicode MS" w:hAnsi="Trebuchet MS" w:eastAsia="Arial Unicode MS"/>
+                <w:b w:val="0"/>
+                <w:bCs w:val="0"/>
+                <w:i w:val="0"/>
+                <w:iCs w:val="0"/>
+                <w:caps w:val="0"/>
+                <w:smallCaps w:val="0"/>
+                <w:strike w:val="0"/>
+                <w:dstrike w:val="0"/>
+                <w:outline w:val="0"/>
+                <w:color w:val="5a5a5a"/>
+                <w:spacing w:val="0"/>
+                <w:kern w:val="0"/>
+                <w:position w:val="0"/>
+                <w:sz w:val="22"/>
+                <w:szCs w:val="22"/>
+                <w:u w:val="none" w:color="5a5a5a"/>
+                <w:vertAlign w:val="baseline"/>
+                <w:rtl w:val="0"/>
+              </w:rPr>
+              <w:t>FAIL</w:t>
+            </w:r>
+          </w:p>
+        </w:tc>
+        <w:tc>
+          <w:tcPr>
+            <w:tcW w:type="dxa" w:w="1470"/>
+            <w:tcBorders>
+              <w:top w:val="single" w:color="000000" w:sz="4" w:space="0" w:shadow="0" w:frame="0"/>
+              <w:left w:val="single" w:color="000000" w:sz="4" w:space="0" w:shadow="0" w:frame="0"/>
+              <w:bottom w:val="single" w:color="000000" w:sz="4" w:space="0" w:shadow="0" w:frame="0"/>
+              <w:right w:val="single" w:color="000000" w:sz="4" w:space="0" w:shadow="0" w:frame="0"/>
+            </w:tcBorders>
+            <w:shd w:val="clear" w:color="auto" w:fill="auto"/>
+            <w:tcMar>
+              <w:top w:type="dxa" w:w="80"/>
+              <w:left w:type="dxa" w:w="80"/>
+              <w:bottom w:type="dxa" w:w="80"/>
+              <w:right w:type="dxa" w:w="80"/>
+            </w:tcMar>
+            <w:vAlign w:val="top"/>
+          </w:tcPr>
+          <w:p>
+            <w:pPr>
+              <w:keepNext w:val="0"/>
+              <w:keepLines w:val="0"/>
+              <w:pageBreakBefore w:val="0"/>
+              <w:widowControl w:val="1"/>
+              <w:shd w:val="clear" w:color="auto" w:fill="auto"/>
+              <w:suppressAutoHyphens w:val="0"/>
+              <w:bidi w:val="0"/>
+              <w:spacing w:before="0" w:after="120" w:line="312" w:lineRule="auto"/>
+              <w:ind w:left="0" w:right="0" w:firstLine="0"/>
+              <w:jc w:val="left"/>
+              <w:outlineLvl w:val="9"/>
+              <w:rPr>
+                <w:rtl w:val="0"/>
+              </w:rPr>
+            </w:pPr>
+            <w:r>
+              <w:rPr>
+                <w:rFonts w:ascii="Trebuchet MS" w:cs="Arial Unicode MS" w:hAnsi="Trebuchet MS" w:eastAsia="Arial Unicode MS"/>
+                <w:b w:val="0"/>
+                <w:bCs w:val="0"/>
+                <w:i w:val="0"/>
+                <w:iCs w:val="0"/>
+                <w:caps w:val="0"/>
+                <w:smallCaps w:val="0"/>
+                <w:strike w:val="0"/>
+                <w:dstrike w:val="0"/>
+                <w:outline w:val="0"/>
+                <w:color w:val="5a5a5a"/>
+                <w:spacing w:val="0"/>
+                <w:kern w:val="0"/>
+                <w:position w:val="0"/>
+                <w:sz w:val="22"/>
+                <w:szCs w:val="22"/>
+                <w:u w:val="none" w:color="5a5a5a"/>
+                <w:vertAlign w:val="baseline"/>
+                <w:rtl w:val="0"/>
+              </w:rPr>
+              <w:t>27.04.2018</w:t>
+            </w:r>
+          </w:p>
+        </w:tc>
+        <w:tc>
+          <w:tcPr>
+            <w:tcW w:type="dxa" w:w="1241"/>
+            <w:tcBorders>
+              <w:top w:val="single" w:color="000000" w:sz="4" w:space="0" w:shadow="0" w:frame="0"/>
+              <w:left w:val="single" w:color="000000" w:sz="4" w:space="0" w:shadow="0" w:frame="0"/>
+              <w:bottom w:val="single" w:color="000000" w:sz="4" w:space="0" w:shadow="0" w:frame="0"/>
+              <w:right w:val="single" w:color="000000" w:sz="4" w:space="0" w:shadow="0" w:frame="0"/>
+            </w:tcBorders>
+            <w:shd w:val="clear" w:color="auto" w:fill="auto"/>
+            <w:tcMar>
+              <w:top w:type="dxa" w:w="80"/>
+              <w:left w:type="dxa" w:w="80"/>
+              <w:bottom w:type="dxa" w:w="80"/>
+              <w:right w:type="dxa" w:w="80"/>
+            </w:tcMar>
+            <w:vAlign w:val="top"/>
+          </w:tcPr>
+          <w:p/>
         </w:tc>
       </w:tr>
       <w:tr>

</xml_diff>